<commit_message>
Deploying to gh-pages from @ csci-1301/csci-1301.github.io@359bda872c621e1aa84d3101e6009ec26626aea2 🚀
</commit_message>
<xml_diff>
--- a/labs/Casting/index.docx
+++ b/labs/Casting/index.docx
@@ -34,7 +34,7 @@
         <w:pStyle w:val="Date"/>
       </w:pPr>
       <w:r>
-        <w:t xml:space="preserve">June  23, 2021 (10:33:58 AM)</w:t>
+        <w:t xml:space="preserve">June  23, 2021 (08:23:56 PM)</w:t>
       </w:r>
     </w:p>
     <w:sdt>
@@ -1429,69 +1429,9 @@
       </w:pPr>
       <w:r>
         <w:rPr>
-          <w:rStyle w:val="ExtensionTok"/>
-        </w:rPr>
-        <w:t xml:space="preserve">Cannot</w:t>
-      </w:r>
-      <w:r>
-        <w:rPr>
-          <w:rStyle w:val="NormalTok"/>
-        </w:rPr>
-        <w:t xml:space="preserve"> implicitly convert type </w:t>
-      </w:r>
-      <w:r>
-        <w:rPr>
-          <w:rStyle w:val="StringTok"/>
-        </w:rPr>
-        <w:t xml:space="preserve">'float'</w:t>
-      </w:r>
-      <w:r>
-        <w:rPr>
-          <w:rStyle w:val="NormalTok"/>
-        </w:rPr>
-        <w:t xml:space="preserve"> to </w:t>
-      </w:r>
-      <w:r>
-        <w:rPr>
-          <w:rStyle w:val="StringTok"/>
-        </w:rPr>
-        <w:t xml:space="preserve">'int'</w:t>
-      </w:r>
-      <w:r>
-        <w:rPr>
-          <w:rStyle w:val="NormalTok"/>
-        </w:rPr>
-        <w:t xml:space="preserve">. An explicit conversion exists </w:t>
-      </w:r>
-      <w:r>
-        <w:rPr>
-          <w:rStyle w:val="ErrorTok"/>
-        </w:rPr>
-        <w:t xml:space="preserve">(</w:t>
-      </w:r>
-      <w:r>
-        <w:rPr>
-          <w:rStyle w:val="ExtensionTok"/>
-        </w:rPr>
-        <w:t xml:space="preserve">are</w:t>
-      </w:r>
-      <w:r>
-        <w:rPr>
-          <w:rStyle w:val="NormalTok"/>
-        </w:rPr>
-        <w:t xml:space="preserve"> you missing a cast</w:t>
-      </w:r>
-      <w:r>
-        <w:rPr>
-          <w:rStyle w:val="PreprocessorTok"/>
-        </w:rPr>
-        <w:t xml:space="preserve">?</w:t>
-      </w:r>
-      <w:r>
-        <w:rPr>
-          <w:rStyle w:val="KeywordTok"/>
-        </w:rPr>
-        <w:t xml:space="preserve">)</w:t>
+          <w:rStyle w:val="VerbatimChar"/>
+        </w:rPr>
+        <w:t xml:space="preserve">Cannot implicitly convert type 'float' to 'int'. An explicit conversion exists (are you missing a cast?)</w:t>
       </w:r>
     </w:p>
     <w:p>

</xml_diff>

<commit_message>
Deploying to gh-pages from @ csci-1301/csci-1301.github.io@02948fc16ecd5caeddf52332adde2f97603cebd8 🚀
</commit_message>
<xml_diff>
--- a/labs/Casting/index.docx
+++ b/labs/Casting/index.docx
@@ -34,7 +34,7 @@
         <w:pStyle w:val="Date"/>
       </w:pPr>
       <w:r>
-        <w:t xml:space="preserve">September   1, 2021 (06:25:08 PM)</w:t>
+        <w:t xml:space="preserve">September   2, 2021 (02:43:09 PM)</w:t>
       </w:r>
     </w:p>
     <w:sdt>
@@ -403,7 +403,7 @@
         <w:pStyle w:val="Compact"/>
       </w:pPr>
       <w:r>
-        <w:t xml:space="preserve">Consider the following expressions. For each of them, tell if they are legal and if so, give the result and its corresponding datatype. The first two are given as examples:</w:t>
+        <w:t xml:space="preserve">Consider the following expressions, which use the variables we have declared above. For each of them, tell if they are legal and if so, give the result and its corresponding datatype. The first two are given as examples:</w:t>
       </w:r>
     </w:p>
     <w:tbl>

</xml_diff>